<commit_message>
updates link for assignment2
</commit_message>
<xml_diff>
--- a/Assignment#2/Assignment#2_700743770.docx
+++ b/Assignment#2/Assignment#2_700743770.docx
@@ -104,42 +104,37 @@
           <w:szCs w:val="28"/>
           <w:u w:val="single"/>
         </w:rPr>
-        <w:t>Git hub link :</w:t>
-      </w:r>
-      <w:r>
-        <w:rPr>
-          <w:rFonts w:cstheme="minorHAnsi"/>
+        <w:t xml:space="preserve">Git hub </w:t>
+      </w:r>
+      <w:proofErr w:type="gramStart"/>
+      <w:r>
+        <w:rPr>
+          <w:rFonts w:cstheme="minorHAnsi"/>
+          <w:b/>
+          <w:bCs/>
           <w:color w:val="00B050"/>
-          <w:sz w:val="24"/>
-          <w:szCs w:val="24"/>
-        </w:rPr>
+          <w:sz w:val="28"/>
+          <w:szCs w:val="28"/>
+          <w:u w:val="single"/>
+        </w:rPr>
+        <w:t>link :</w:t>
+      </w:r>
+      <w:proofErr w:type="gramEnd"/>
+      <w:r>
         <w:t xml:space="preserve"> </w:t>
       </w:r>
-      <w:hyperlink r:id="rId5" w:history="1">
-        <w:r>
-          <w:rPr>
-            <w:rStyle w:val="Hyperlink"/>
-            <w:rFonts w:cstheme="minorHAnsi"/>
-            <w:sz w:val="24"/>
-            <w:szCs w:val="24"/>
-          </w:rPr>
-          <w:t>https://github.com/sxc37701/ML_Assignments</w:t>
-        </w:r>
-      </w:hyperlink>
-    </w:p>
-    <w:p>
-      <w:pPr>
-        <w:rPr>
-          <w:rFonts w:cstheme="minorHAnsi"/>
-          <w:b/>
-          <w:bCs/>
+      <w:r>
+        <w:rPr>
+          <w:rFonts w:cstheme="minorHAnsi"/>
           <w:color w:val="00B050"/>
           <w:sz w:val="24"/>
           <w:szCs w:val="24"/>
-          <w:u w:val="single"/>
-        </w:rPr>
-      </w:pPr>
-      <w:r>
+        </w:rPr>
+        <w:t>https://github.com/sxc37701/ML_Assignments/tree/main/Assignment%232</w:t>
+      </w:r>
+    </w:p>
+    <w:p>
+      <w:pPr>
         <w:rPr>
           <w:rFonts w:cstheme="minorHAnsi"/>
           <w:b/>
@@ -149,7 +144,21 @@
           <w:szCs w:val="24"/>
           <w:u w:val="single"/>
         </w:rPr>
+      </w:pPr>
+      <w:r>
+        <w:rPr>
+          <w:rFonts w:cstheme="minorHAnsi"/>
+          <w:b/>
+          <w:bCs/>
+          <w:color w:val="00B050"/>
+          <w:sz w:val="24"/>
+          <w:szCs w:val="24"/>
+          <w:u w:val="single"/>
+        </w:rPr>
         <w:t>Video Link:</w:t>
+      </w:r>
+      <w:r>
+        <w:t xml:space="preserve"> </w:t>
       </w:r>
       <w:r>
         <w:rPr>
@@ -241,6 +250,263 @@
             <wp:extent cx="5082540" cy="2858858"/>
             <wp:effectExtent l="0" t="0" r="3810" b="0"/>
             <wp:docPr id="1" name="Picture 1"/>
+            <wp:cNvGraphicFramePr>
+              <a:graphicFrameLocks xmlns:a="http://schemas.openxmlformats.org/drawingml/2006/main" noChangeAspect="1"/>
+            </wp:cNvGraphicFramePr>
+            <a:graphic xmlns:a="http://schemas.openxmlformats.org/drawingml/2006/main">
+              <a:graphicData uri="http://schemas.openxmlformats.org/drawingml/2006/picture">
+                <pic:pic xmlns:pic="http://schemas.openxmlformats.org/drawingml/2006/picture">
+                  <pic:nvPicPr>
+                    <pic:cNvPr id="1" name=""/>
+                    <pic:cNvPicPr/>
+                  </pic:nvPicPr>
+                  <pic:blipFill>
+                    <a:blip r:embed="rId5"/>
+                    <a:stretch>
+                      <a:fillRect/>
+                    </a:stretch>
+                  </pic:blipFill>
+                  <pic:spPr>
+                    <a:xfrm>
+                      <a:off x="0" y="0"/>
+                      <a:ext cx="5089652" cy="2862858"/>
+                    </a:xfrm>
+                    <a:prstGeom prst="rect">
+                      <a:avLst/>
+                    </a:prstGeom>
+                  </pic:spPr>
+                </pic:pic>
+              </a:graphicData>
+            </a:graphic>
+          </wp:inline>
+        </w:drawing>
+      </w:r>
+    </w:p>
+    <w:p>
+      <w:pPr>
+        <w:pStyle w:val="Default"/>
+        <w:rPr>
+          <w:rFonts w:asciiTheme="minorHAnsi" w:hAnsiTheme="minorHAnsi" w:cstheme="minorHAnsi"/>
+        </w:rPr>
+      </w:pPr>
+    </w:p>
+    <w:p>
+      <w:pPr>
+        <w:pStyle w:val="Default"/>
+        <w:rPr>
+          <w:rFonts w:asciiTheme="minorHAnsi" w:hAnsiTheme="minorHAnsi" w:cstheme="minorHAnsi"/>
+        </w:rPr>
+      </w:pPr>
+    </w:p>
+    <w:p>
+      <w:pPr>
+        <w:pStyle w:val="Default"/>
+        <w:rPr>
+          <w:rFonts w:asciiTheme="minorHAnsi" w:hAnsiTheme="minorHAnsi" w:cstheme="minorHAnsi"/>
+        </w:rPr>
+      </w:pPr>
+    </w:p>
+    <w:p>
+      <w:pPr>
+        <w:pStyle w:val="Default"/>
+        <w:rPr>
+          <w:rFonts w:asciiTheme="minorHAnsi" w:hAnsiTheme="minorHAnsi" w:cstheme="minorHAnsi"/>
+        </w:rPr>
+      </w:pPr>
+    </w:p>
+    <w:p>
+      <w:pPr>
+        <w:pStyle w:val="Default"/>
+        <w:rPr>
+          <w:rFonts w:asciiTheme="minorHAnsi" w:hAnsiTheme="minorHAnsi" w:cstheme="minorHAnsi"/>
+        </w:rPr>
+      </w:pPr>
+      <w:r>
+        <w:rPr>
+          <w:rFonts w:asciiTheme="minorHAnsi" w:hAnsiTheme="minorHAnsi" w:cstheme="minorHAnsi"/>
+        </w:rPr>
+        <w:t xml:space="preserve"># </w:t>
+      </w:r>
+      <w:r>
+        <w:rPr>
+          <w:rFonts w:asciiTheme="minorHAnsi" w:hAnsiTheme="minorHAnsi" w:cstheme="minorHAnsi"/>
+          <w:b/>
+          <w:bCs/>
+        </w:rPr>
+        <w:t xml:space="preserve">Question 2 </w:t>
+      </w:r>
+    </w:p>
+    <w:p>
+      <w:pPr>
+        <w:pStyle w:val="Default"/>
+        <w:spacing w:after="44"/>
+        <w:rPr>
+          <w:rFonts w:asciiTheme="minorHAnsi" w:hAnsiTheme="minorHAnsi" w:cstheme="minorHAnsi"/>
+        </w:rPr>
+      </w:pPr>
+      <w:r>
+        <w:t xml:space="preserve">Use looping to output the elements from a provided list present at odd indexes. </w:t>
+      </w:r>
+      <w:proofErr w:type="spellStart"/>
+      <w:r>
+        <w:t>my_list</w:t>
+      </w:r>
+      <w:proofErr w:type="spellEnd"/>
+      <w:r>
+        <w:t xml:space="preserve"> = [10, 20, 30, 40, 50, 60, 70, 80, 90, 100]</w:t>
+      </w:r>
+    </w:p>
+    <w:p>
+      <w:pPr>
+        <w:rPr>
+          <w:rFonts w:cstheme="minorHAnsi"/>
+          <w:b/>
+          <w:bCs/>
+          <w:color w:val="0070C0"/>
+          <w:sz w:val="24"/>
+          <w:szCs w:val="24"/>
+          <w:u w:val="single"/>
+        </w:rPr>
+      </w:pPr>
+    </w:p>
+    <w:p>
+      <w:pPr>
+        <w:rPr>
+          <w:rFonts w:cstheme="minorHAnsi"/>
+          <w:b/>
+          <w:bCs/>
+          <w:color w:val="0070C0"/>
+          <w:sz w:val="24"/>
+          <w:szCs w:val="24"/>
+          <w:u w:val="single"/>
+        </w:rPr>
+      </w:pPr>
+    </w:p>
+    <w:p>
+      <w:pPr>
+        <w:rPr>
+          <w:rFonts w:cstheme="minorHAnsi"/>
+          <w:b/>
+          <w:bCs/>
+          <w:color w:val="0070C0"/>
+          <w:sz w:val="24"/>
+          <w:szCs w:val="24"/>
+          <w:u w:val="single"/>
+        </w:rPr>
+      </w:pPr>
+    </w:p>
+    <w:p>
+      <w:pPr>
+        <w:rPr>
+          <w:rFonts w:cstheme="minorHAnsi"/>
+          <w:b/>
+          <w:bCs/>
+          <w:color w:val="0070C0"/>
+          <w:sz w:val="24"/>
+          <w:szCs w:val="24"/>
+          <w:u w:val="single"/>
+        </w:rPr>
+      </w:pPr>
+    </w:p>
+    <w:p>
+      <w:pPr>
+        <w:rPr>
+          <w:rFonts w:cstheme="minorHAnsi"/>
+          <w:b/>
+          <w:bCs/>
+          <w:color w:val="0070C0"/>
+          <w:sz w:val="24"/>
+          <w:szCs w:val="24"/>
+          <w:u w:val="single"/>
+        </w:rPr>
+      </w:pPr>
+    </w:p>
+    <w:p>
+      <w:pPr>
+        <w:rPr>
+          <w:rFonts w:cstheme="minorHAnsi"/>
+          <w:b/>
+          <w:bCs/>
+          <w:color w:val="0070C0"/>
+          <w:sz w:val="24"/>
+          <w:szCs w:val="24"/>
+          <w:u w:val="single"/>
+        </w:rPr>
+      </w:pPr>
+    </w:p>
+    <w:p>
+      <w:pPr>
+        <w:rPr>
+          <w:rFonts w:cstheme="minorHAnsi"/>
+          <w:b/>
+          <w:bCs/>
+          <w:color w:val="0070C0"/>
+          <w:sz w:val="24"/>
+          <w:szCs w:val="24"/>
+          <w:u w:val="single"/>
+        </w:rPr>
+      </w:pPr>
+    </w:p>
+    <w:p>
+      <w:pPr>
+        <w:rPr>
+          <w:rFonts w:cstheme="minorHAnsi"/>
+          <w:b/>
+          <w:bCs/>
+          <w:color w:val="0070C0"/>
+          <w:sz w:val="24"/>
+          <w:szCs w:val="24"/>
+          <w:u w:val="single"/>
+        </w:rPr>
+      </w:pPr>
+    </w:p>
+    <w:p>
+      <w:pPr>
+        <w:rPr>
+          <w:rFonts w:cstheme="minorHAnsi"/>
+          <w:b/>
+          <w:bCs/>
+          <w:color w:val="0070C0"/>
+          <w:sz w:val="24"/>
+          <w:szCs w:val="24"/>
+          <w:u w:val="single"/>
+        </w:rPr>
+      </w:pPr>
+      <w:r>
+        <w:rPr>
+          <w:rFonts w:cstheme="minorHAnsi"/>
+          <w:b/>
+          <w:bCs/>
+          <w:color w:val="0070C0"/>
+          <w:sz w:val="24"/>
+          <w:szCs w:val="24"/>
+          <w:u w:val="single"/>
+        </w:rPr>
+        <w:lastRenderedPageBreak/>
+        <w:t>Code</w:t>
+      </w:r>
+    </w:p>
+    <w:p>
+      <w:pPr>
+        <w:rPr>
+          <w:rFonts w:cstheme="minorHAnsi"/>
+          <w:b/>
+          <w:bCs/>
+          <w:color w:val="0070C0"/>
+          <w:sz w:val="24"/>
+          <w:szCs w:val="24"/>
+          <w:u w:val="single"/>
+        </w:rPr>
+      </w:pPr>
+      <w:r>
+        <w:rPr>
+          <w:noProof/>
+        </w:rPr>
+        <w:drawing>
+          <wp:inline distT="0" distB="0" distL="0" distR="0" wp14:anchorId="4A641F0F" wp14:editId="638FA870">
+            <wp:extent cx="5356860" cy="3013160"/>
+            <wp:effectExtent l="0" t="0" r="0" b="0"/>
+            <wp:docPr id="18" name="Picture 18"/>
             <wp:cNvGraphicFramePr>
               <a:graphicFrameLocks xmlns:a="http://schemas.openxmlformats.org/drawingml/2006/main" noChangeAspect="1"/>
             </wp:cNvGraphicFramePr>
@@ -260,7 +526,7 @@
                   <pic:spPr>
                     <a:xfrm>
                       <a:off x="0" y="0"/>
-                      <a:ext cx="5089652" cy="2862858"/>
+                      <a:ext cx="5373986" cy="3022793"/>
                     </a:xfrm>
                     <a:prstGeom prst="rect">
                       <a:avLst/>
@@ -280,213 +546,56 @@
           <w:rFonts w:asciiTheme="minorHAnsi" w:hAnsiTheme="minorHAnsi" w:cstheme="minorHAnsi"/>
         </w:rPr>
       </w:pPr>
-    </w:p>
-    <w:p>
-      <w:pPr>
-        <w:pStyle w:val="Default"/>
-        <w:rPr>
-          <w:rFonts w:asciiTheme="minorHAnsi" w:hAnsiTheme="minorHAnsi" w:cstheme="minorHAnsi"/>
-        </w:rPr>
-      </w:pPr>
-    </w:p>
-    <w:p>
-      <w:pPr>
-        <w:pStyle w:val="Default"/>
-        <w:rPr>
-          <w:rFonts w:asciiTheme="minorHAnsi" w:hAnsiTheme="minorHAnsi" w:cstheme="minorHAnsi"/>
-        </w:rPr>
-      </w:pPr>
-    </w:p>
-    <w:p>
-      <w:pPr>
-        <w:pStyle w:val="Default"/>
-        <w:rPr>
-          <w:rFonts w:asciiTheme="minorHAnsi" w:hAnsiTheme="minorHAnsi" w:cstheme="minorHAnsi"/>
-        </w:rPr>
-      </w:pPr>
-    </w:p>
-    <w:p>
-      <w:pPr>
-        <w:pStyle w:val="Default"/>
-        <w:rPr>
-          <w:rFonts w:asciiTheme="minorHAnsi" w:hAnsiTheme="minorHAnsi" w:cstheme="minorHAnsi"/>
-        </w:rPr>
-      </w:pPr>
-      <w:r>
-        <w:rPr>
-          <w:rFonts w:asciiTheme="minorHAnsi" w:hAnsiTheme="minorHAnsi" w:cstheme="minorHAnsi"/>
-        </w:rPr>
-        <w:t xml:space="preserve"># </w:t>
-      </w:r>
-      <w:r>
-        <w:rPr>
-          <w:rFonts w:asciiTheme="minorHAnsi" w:hAnsiTheme="minorHAnsi" w:cstheme="minorHAnsi"/>
-          <w:b/>
-          <w:bCs/>
-        </w:rPr>
-        <w:t xml:space="preserve">Question 2 </w:t>
-      </w:r>
-    </w:p>
-    <w:p>
-      <w:pPr>
-        <w:pStyle w:val="Default"/>
-        <w:spacing w:after="44"/>
-        <w:rPr>
-          <w:rFonts w:asciiTheme="minorHAnsi" w:hAnsiTheme="minorHAnsi" w:cstheme="minorHAnsi"/>
-        </w:rPr>
-      </w:pPr>
-      <w:r>
-        <w:t xml:space="preserve">Use looping to output the elements from a provided list present at odd indexes. </w:t>
-      </w:r>
-      <w:proofErr w:type="spellStart"/>
-      <w:r>
-        <w:t>my_list</w:t>
-      </w:r>
-      <w:proofErr w:type="spellEnd"/>
-      <w:r>
-        <w:t xml:space="preserve"> = [10, 20, 30, 40, 50, 60, 70, 80, 90, 100]</w:t>
-      </w:r>
-    </w:p>
-    <w:p>
-      <w:pPr>
-        <w:rPr>
-          <w:rFonts w:cstheme="minorHAnsi"/>
-          <w:b/>
-          <w:bCs/>
-          <w:color w:val="0070C0"/>
-          <w:sz w:val="24"/>
-          <w:szCs w:val="24"/>
-          <w:u w:val="single"/>
-        </w:rPr>
-      </w:pPr>
-    </w:p>
-    <w:p>
-      <w:pPr>
-        <w:rPr>
-          <w:rFonts w:cstheme="minorHAnsi"/>
-          <w:b/>
-          <w:bCs/>
-          <w:color w:val="0070C0"/>
-          <w:sz w:val="24"/>
-          <w:szCs w:val="24"/>
-          <w:u w:val="single"/>
-        </w:rPr>
-      </w:pPr>
-    </w:p>
-    <w:p>
-      <w:pPr>
-        <w:rPr>
-          <w:rFonts w:cstheme="minorHAnsi"/>
-          <w:b/>
-          <w:bCs/>
-          <w:color w:val="0070C0"/>
-          <w:sz w:val="24"/>
-          <w:szCs w:val="24"/>
-          <w:u w:val="single"/>
-        </w:rPr>
-      </w:pPr>
-    </w:p>
-    <w:p>
-      <w:pPr>
-        <w:rPr>
-          <w:rFonts w:cstheme="minorHAnsi"/>
-          <w:b/>
-          <w:bCs/>
-          <w:color w:val="0070C0"/>
-          <w:sz w:val="24"/>
-          <w:szCs w:val="24"/>
-          <w:u w:val="single"/>
-        </w:rPr>
-      </w:pPr>
-    </w:p>
-    <w:p>
-      <w:pPr>
-        <w:rPr>
-          <w:rFonts w:cstheme="minorHAnsi"/>
-          <w:b/>
-          <w:bCs/>
-          <w:color w:val="0070C0"/>
-          <w:sz w:val="24"/>
-          <w:szCs w:val="24"/>
-          <w:u w:val="single"/>
-        </w:rPr>
-      </w:pPr>
-    </w:p>
-    <w:p>
-      <w:pPr>
-        <w:rPr>
-          <w:rFonts w:cstheme="minorHAnsi"/>
-          <w:b/>
-          <w:bCs/>
-          <w:color w:val="0070C0"/>
-          <w:sz w:val="24"/>
-          <w:szCs w:val="24"/>
-          <w:u w:val="single"/>
-        </w:rPr>
-      </w:pPr>
-    </w:p>
-    <w:p>
-      <w:pPr>
-        <w:rPr>
-          <w:rFonts w:cstheme="minorHAnsi"/>
-          <w:b/>
-          <w:bCs/>
-          <w:color w:val="0070C0"/>
-          <w:sz w:val="24"/>
-          <w:szCs w:val="24"/>
-          <w:u w:val="single"/>
-        </w:rPr>
-      </w:pPr>
-    </w:p>
-    <w:p>
-      <w:pPr>
-        <w:rPr>
-          <w:rFonts w:cstheme="minorHAnsi"/>
-          <w:b/>
-          <w:bCs/>
-          <w:color w:val="0070C0"/>
-          <w:sz w:val="24"/>
-          <w:szCs w:val="24"/>
-          <w:u w:val="single"/>
-        </w:rPr>
-      </w:pPr>
-    </w:p>
-    <w:p>
-      <w:pPr>
-        <w:rPr>
-          <w:rFonts w:cstheme="minorHAnsi"/>
-          <w:b/>
-          <w:bCs/>
-          <w:color w:val="0070C0"/>
-          <w:sz w:val="24"/>
-          <w:szCs w:val="24"/>
-          <w:u w:val="single"/>
-        </w:rPr>
-      </w:pPr>
-      <w:r>
-        <w:rPr>
-          <w:rFonts w:cstheme="minorHAnsi"/>
-          <w:b/>
-          <w:bCs/>
-          <w:color w:val="0070C0"/>
-          <w:sz w:val="24"/>
-          <w:szCs w:val="24"/>
-          <w:u w:val="single"/>
-        </w:rPr>
-        <w:lastRenderedPageBreak/>
-        <w:t>Code</w:t>
-      </w:r>
-    </w:p>
-    <w:p>
-      <w:pPr>
-        <w:rPr>
-          <w:rFonts w:cstheme="minorHAnsi"/>
-          <w:b/>
-          <w:bCs/>
-          <w:color w:val="0070C0"/>
-          <w:sz w:val="24"/>
-          <w:szCs w:val="24"/>
-          <w:u w:val="single"/>
+      <w:r>
+        <w:rPr>
+          <w:rFonts w:asciiTheme="minorHAnsi" w:hAnsiTheme="minorHAnsi" w:cstheme="minorHAnsi"/>
+        </w:rPr>
+        <w:t xml:space="preserve"> #</w:t>
+      </w:r>
+      <w:r>
+        <w:rPr>
+          <w:rFonts w:asciiTheme="minorHAnsi" w:hAnsiTheme="minorHAnsi" w:cstheme="minorHAnsi"/>
+          <w:b/>
+          <w:bCs/>
+        </w:rPr>
+        <w:t xml:space="preserve">Question 3 </w:t>
+      </w:r>
+    </w:p>
+    <w:p>
+      <w:pPr>
+        <w:pStyle w:val="Default"/>
+      </w:pPr>
+      <w:r>
+        <w:t xml:space="preserve">Write a code that appends the type of elements from a given list. Input x = [23, ‘Python’, 23.98] Expected output [23, 'Python', 23.98] </w:t>
+      </w:r>
+    </w:p>
+    <w:p>
+      <w:pPr>
+        <w:pStyle w:val="Default"/>
+        <w:rPr>
+          <w:rFonts w:asciiTheme="minorHAnsi" w:hAnsiTheme="minorHAnsi" w:cstheme="minorHAnsi"/>
+        </w:rPr>
+      </w:pPr>
+      <w:r>
+        <w:rPr>
+          <w:rFonts w:asciiTheme="minorHAnsi" w:hAnsiTheme="minorHAnsi" w:cstheme="minorHAnsi"/>
+        </w:rPr>
+        <w:t>[&lt;class 'int'&gt;, &lt;class 'str'&gt;, &lt;class 'float'&gt;]</w:t>
+      </w:r>
+    </w:p>
+    <w:p>
+      <w:pPr>
+        <w:pStyle w:val="Default"/>
+        <w:rPr>
+          <w:rFonts w:asciiTheme="minorHAnsi" w:hAnsiTheme="minorHAnsi" w:cstheme="minorHAnsi"/>
+        </w:rPr>
+      </w:pPr>
+    </w:p>
+    <w:p>
+      <w:pPr>
+        <w:pStyle w:val="Default"/>
+        <w:rPr>
+          <w:rFonts w:asciiTheme="minorHAnsi" w:hAnsiTheme="minorHAnsi" w:cstheme="minorHAnsi"/>
         </w:rPr>
       </w:pPr>
       <w:r>
@@ -494,10 +603,10 @@
           <w:noProof/>
         </w:rPr>
         <w:drawing>
-          <wp:inline distT="0" distB="0" distL="0" distR="0" wp14:anchorId="4A641F0F" wp14:editId="638FA870">
-            <wp:extent cx="5356860" cy="3013160"/>
-            <wp:effectExtent l="0" t="0" r="0" b="0"/>
-            <wp:docPr id="18" name="Picture 18"/>
+          <wp:inline distT="0" distB="0" distL="0" distR="0" wp14:anchorId="3F427EAB" wp14:editId="61D22355">
+            <wp:extent cx="5731510" cy="3223895"/>
+            <wp:effectExtent l="0" t="0" r="2540" b="0"/>
+            <wp:docPr id="20" name="Picture 20"/>
             <wp:cNvGraphicFramePr>
               <a:graphicFrameLocks xmlns:a="http://schemas.openxmlformats.org/drawingml/2006/main" noChangeAspect="1"/>
             </wp:cNvGraphicFramePr>
@@ -517,7 +626,7 @@
                   <pic:spPr>
                     <a:xfrm>
                       <a:off x="0" y="0"/>
-                      <a:ext cx="5373986" cy="3022793"/>
+                      <a:ext cx="5731510" cy="3223895"/>
                     </a:xfrm>
                     <a:prstGeom prst="rect">
                       <a:avLst/>
@@ -537,67 +646,96 @@
           <w:rFonts w:asciiTheme="minorHAnsi" w:hAnsiTheme="minorHAnsi" w:cstheme="minorHAnsi"/>
         </w:rPr>
       </w:pPr>
-      <w:r>
-        <w:rPr>
-          <w:rFonts w:asciiTheme="minorHAnsi" w:hAnsiTheme="minorHAnsi" w:cstheme="minorHAnsi"/>
-        </w:rPr>
-        <w:t xml:space="preserve"> #</w:t>
-      </w:r>
-      <w:r>
-        <w:rPr>
-          <w:rFonts w:asciiTheme="minorHAnsi" w:hAnsiTheme="minorHAnsi" w:cstheme="minorHAnsi"/>
-          <w:b/>
-          <w:bCs/>
-        </w:rPr>
-        <w:t xml:space="preserve">Question 3 </w:t>
-      </w:r>
-    </w:p>
-    <w:p>
-      <w:pPr>
-        <w:pStyle w:val="Default"/>
-      </w:pPr>
-      <w:r>
-        <w:t xml:space="preserve">Write a code that appends the type of elements from a given list. Input x = [23, ‘Python’, 23.98] Expected output [23, 'Python', 23.98] </w:t>
-      </w:r>
-    </w:p>
-    <w:p>
-      <w:pPr>
-        <w:pStyle w:val="Default"/>
-        <w:rPr>
-          <w:rFonts w:asciiTheme="minorHAnsi" w:hAnsiTheme="minorHAnsi" w:cstheme="minorHAnsi"/>
-        </w:rPr>
-      </w:pPr>
-      <w:r>
-        <w:rPr>
-          <w:rFonts w:asciiTheme="minorHAnsi" w:hAnsiTheme="minorHAnsi" w:cstheme="minorHAnsi"/>
-        </w:rPr>
-        <w:t>[&lt;class 'int'&gt;, &lt;class 'str'&gt;, &lt;class 'float'&gt;]</w:t>
-      </w:r>
-    </w:p>
-    <w:p>
-      <w:pPr>
-        <w:pStyle w:val="Default"/>
-        <w:rPr>
-          <w:rFonts w:asciiTheme="minorHAnsi" w:hAnsiTheme="minorHAnsi" w:cstheme="minorHAnsi"/>
-        </w:rPr>
-      </w:pPr>
-    </w:p>
-    <w:p>
-      <w:pPr>
-        <w:pStyle w:val="Default"/>
-        <w:rPr>
-          <w:rFonts w:asciiTheme="minorHAnsi" w:hAnsiTheme="minorHAnsi" w:cstheme="minorHAnsi"/>
+    </w:p>
+    <w:p>
+      <w:pPr>
+        <w:pStyle w:val="Default"/>
+        <w:rPr>
+          <w:rFonts w:asciiTheme="minorHAnsi" w:hAnsiTheme="minorHAnsi" w:cstheme="minorHAnsi"/>
+        </w:rPr>
+      </w:pPr>
+      <w:r>
+        <w:rPr>
+          <w:rFonts w:asciiTheme="minorHAnsi" w:hAnsiTheme="minorHAnsi" w:cstheme="minorHAnsi"/>
+          <w:b/>
+          <w:bCs/>
+        </w:rPr>
+        <w:t xml:space="preserve">#Question 4 </w:t>
+      </w:r>
+    </w:p>
+    <w:p>
+      <w:pPr>
+        <w:autoSpaceDE w:val="0"/>
+        <w:autoSpaceDN w:val="0"/>
+        <w:adjustRightInd w:val="0"/>
+        <w:spacing w:after="66" w:line="240" w:lineRule="auto"/>
+        <w:rPr>
+          <w:rFonts w:cstheme="minorHAnsi"/>
+          <w:color w:val="000000"/>
+          <w:sz w:val="24"/>
+          <w:szCs w:val="24"/>
+        </w:rPr>
+      </w:pPr>
+      <w:r>
+        <w:t>Write a function that takes a list and returns a new list with unique items of the first list. Sample List: [1,2,3,3,3,3,4,5] Unique List: [1, 2, 3, 4, 5</w:t>
+      </w:r>
+      <w:r>
+        <w:rPr>
+          <w:rFonts w:cstheme="minorHAnsi"/>
+          <w:color w:val="000000"/>
+          <w:sz w:val="24"/>
+          <w:szCs w:val="24"/>
+        </w:rPr>
+        <w:t xml:space="preserve"> </w:t>
+      </w:r>
+    </w:p>
+    <w:p>
+      <w:pPr>
+        <w:rPr>
+          <w:rFonts w:cstheme="minorHAnsi"/>
+          <w:b/>
+          <w:bCs/>
+          <w:color w:val="0070C0"/>
+          <w:sz w:val="24"/>
+          <w:szCs w:val="24"/>
+          <w:u w:val="single"/>
+        </w:rPr>
+      </w:pPr>
+      <w:r>
+        <w:rPr>
+          <w:rFonts w:cstheme="minorHAnsi"/>
+          <w:b/>
+          <w:bCs/>
+          <w:color w:val="0070C0"/>
+          <w:sz w:val="24"/>
+          <w:szCs w:val="24"/>
+          <w:u w:val="single"/>
+        </w:rPr>
+        <w:t>Code</w:t>
+      </w:r>
+    </w:p>
+    <w:p>
+      <w:pPr>
+        <w:rPr>
+          <w:rFonts w:cstheme="minorHAnsi"/>
+          <w:b/>
+          <w:bCs/>
+          <w:color w:val="0070C0"/>
+          <w:sz w:val="24"/>
+          <w:szCs w:val="24"/>
+          <w:u w:val="single"/>
         </w:rPr>
       </w:pPr>
       <w:r>
         <w:rPr>
           <w:noProof/>
         </w:rPr>
+        <w:lastRenderedPageBreak/>
         <w:drawing>
-          <wp:inline distT="0" distB="0" distL="0" distR="0" wp14:anchorId="3F427EAB" wp14:editId="61D22355">
+          <wp:inline distT="0" distB="0" distL="0" distR="0" wp14:anchorId="280E81BB" wp14:editId="1C67280D">
             <wp:extent cx="5731510" cy="3223895"/>
             <wp:effectExtent l="0" t="0" r="2540" b="0"/>
-            <wp:docPr id="20" name="Picture 20"/>
+            <wp:docPr id="24" name="Picture 24"/>
             <wp:cNvGraphicFramePr>
               <a:graphicFrameLocks xmlns:a="http://schemas.openxmlformats.org/drawingml/2006/main" noChangeAspect="1"/>
             </wp:cNvGraphicFramePr>
@@ -637,135 +775,6 @@
           <w:rFonts w:asciiTheme="minorHAnsi" w:hAnsiTheme="minorHAnsi" w:cstheme="minorHAnsi"/>
         </w:rPr>
       </w:pPr>
-    </w:p>
-    <w:p>
-      <w:pPr>
-        <w:pStyle w:val="Default"/>
-        <w:rPr>
-          <w:rFonts w:asciiTheme="minorHAnsi" w:hAnsiTheme="minorHAnsi" w:cstheme="minorHAnsi"/>
-        </w:rPr>
-      </w:pPr>
-      <w:r>
-        <w:rPr>
-          <w:rFonts w:asciiTheme="minorHAnsi" w:hAnsiTheme="minorHAnsi" w:cstheme="minorHAnsi"/>
-          <w:b/>
-          <w:bCs/>
-        </w:rPr>
-        <w:t xml:space="preserve">#Question 4 </w:t>
-      </w:r>
-    </w:p>
-    <w:p>
-      <w:pPr>
-        <w:autoSpaceDE w:val="0"/>
-        <w:autoSpaceDN w:val="0"/>
-        <w:adjustRightInd w:val="0"/>
-        <w:spacing w:after="66" w:line="240" w:lineRule="auto"/>
-        <w:rPr>
-          <w:rFonts w:cstheme="minorHAnsi"/>
-          <w:color w:val="000000"/>
-          <w:sz w:val="24"/>
-          <w:szCs w:val="24"/>
-        </w:rPr>
-      </w:pPr>
-      <w:r>
-        <w:t>Write a function that takes a list and returns a new list with unique items of the first list. Sample List: [1,2,3,3,3,3,4,5] Unique List: [1, 2, 3, 4, 5</w:t>
-      </w:r>
-      <w:r>
-        <w:rPr>
-          <w:rFonts w:cstheme="minorHAnsi"/>
-          <w:color w:val="000000"/>
-          <w:sz w:val="24"/>
-          <w:szCs w:val="24"/>
-        </w:rPr>
-        <w:t xml:space="preserve"> </w:t>
-      </w:r>
-    </w:p>
-    <w:p>
-      <w:pPr>
-        <w:rPr>
-          <w:rFonts w:cstheme="minorHAnsi"/>
-          <w:b/>
-          <w:bCs/>
-          <w:color w:val="0070C0"/>
-          <w:sz w:val="24"/>
-          <w:szCs w:val="24"/>
-          <w:u w:val="single"/>
-        </w:rPr>
-      </w:pPr>
-      <w:r>
-        <w:rPr>
-          <w:rFonts w:cstheme="minorHAnsi"/>
-          <w:b/>
-          <w:bCs/>
-          <w:color w:val="0070C0"/>
-          <w:sz w:val="24"/>
-          <w:szCs w:val="24"/>
-          <w:u w:val="single"/>
-        </w:rPr>
-        <w:t>Code</w:t>
-      </w:r>
-    </w:p>
-    <w:p>
-      <w:pPr>
-        <w:rPr>
-          <w:rFonts w:cstheme="minorHAnsi"/>
-          <w:b/>
-          <w:bCs/>
-          <w:color w:val="0070C0"/>
-          <w:sz w:val="24"/>
-          <w:szCs w:val="24"/>
-          <w:u w:val="single"/>
-        </w:rPr>
-      </w:pPr>
-      <w:r>
-        <w:rPr>
-          <w:noProof/>
-        </w:rPr>
-        <w:lastRenderedPageBreak/>
-        <w:drawing>
-          <wp:inline distT="0" distB="0" distL="0" distR="0" wp14:anchorId="280E81BB" wp14:editId="1C67280D">
-            <wp:extent cx="5731510" cy="3223895"/>
-            <wp:effectExtent l="0" t="0" r="2540" b="0"/>
-            <wp:docPr id="24" name="Picture 24"/>
-            <wp:cNvGraphicFramePr>
-              <a:graphicFrameLocks xmlns:a="http://schemas.openxmlformats.org/drawingml/2006/main" noChangeAspect="1"/>
-            </wp:cNvGraphicFramePr>
-            <a:graphic xmlns:a="http://schemas.openxmlformats.org/drawingml/2006/main">
-              <a:graphicData uri="http://schemas.openxmlformats.org/drawingml/2006/picture">
-                <pic:pic xmlns:pic="http://schemas.openxmlformats.org/drawingml/2006/picture">
-                  <pic:nvPicPr>
-                    <pic:cNvPr id="1" name=""/>
-                    <pic:cNvPicPr/>
-                  </pic:nvPicPr>
-                  <pic:blipFill>
-                    <a:blip r:embed="rId9"/>
-                    <a:stretch>
-                      <a:fillRect/>
-                    </a:stretch>
-                  </pic:blipFill>
-                  <pic:spPr>
-                    <a:xfrm>
-                      <a:off x="0" y="0"/>
-                      <a:ext cx="5731510" cy="3223895"/>
-                    </a:xfrm>
-                    <a:prstGeom prst="rect">
-                      <a:avLst/>
-                    </a:prstGeom>
-                  </pic:spPr>
-                </pic:pic>
-              </a:graphicData>
-            </a:graphic>
-          </wp:inline>
-        </w:drawing>
-      </w:r>
-    </w:p>
-    <w:p>
-      <w:pPr>
-        <w:pStyle w:val="Default"/>
-        <w:rPr>
-          <w:rFonts w:asciiTheme="minorHAnsi" w:hAnsiTheme="minorHAnsi" w:cstheme="minorHAnsi"/>
-        </w:rPr>
-      </w:pPr>
       <w:r>
         <w:rPr>
           <w:rFonts w:asciiTheme="minorHAnsi" w:hAnsiTheme="minorHAnsi" w:cstheme="minorHAnsi"/>
@@ -870,7 +879,7 @@
                     <pic:cNvPicPr/>
                   </pic:nvPicPr>
                   <pic:blipFill>
-                    <a:blip r:embed="rId10"/>
+                    <a:blip r:embed="rId9"/>
                     <a:stretch>
                       <a:fillRect/>
                     </a:stretch>

</xml_diff>